<commit_message>
Finish answering to opponents
</commit_message>
<xml_diff>
--- a/docx/К заседанию/Ответы на отзывы.docx
+++ b/docx/К заседанию/Ответы на отзывы.docx
@@ -543,15 +543,15 @@
           <w:szCs w:val="28"/>
         </w:rPr>
         <w:drawing>
-          <wp:anchor distT="0" distB="0" distL="114300" distR="114300" simplePos="0" relativeHeight="251658240" behindDoc="0" locked="0" layoutInCell="1" allowOverlap="1" wp14:anchorId="6B24BD57" wp14:editId="14FC71B6">
+          <wp:anchor distT="0" distB="0" distL="114300" distR="114300" simplePos="0" relativeHeight="251658240" behindDoc="0" locked="0" layoutInCell="1" allowOverlap="1" wp14:anchorId="6B24BD57" wp14:editId="093FA84C">
             <wp:simplePos x="0" y="0"/>
             <wp:positionH relativeFrom="column">
               <wp:posOffset>6404610</wp:posOffset>
             </wp:positionH>
             <wp:positionV relativeFrom="paragraph">
-              <wp:posOffset>34290</wp:posOffset>
+              <wp:posOffset>0</wp:posOffset>
             </wp:positionV>
-            <wp:extent cx="3207385" cy="2109470"/>
+            <wp:extent cx="3207600" cy="2109600"/>
             <wp:effectExtent l="0" t="0" r="0" b="5080"/>
             <wp:wrapSquare wrapText="bothSides"/>
             <wp:docPr id="1" name="Рисунок 1"/>
@@ -580,7 +580,7 @@
                   <pic:spPr>
                     <a:xfrm>
                       <a:off x="0" y="0"/>
-                      <a:ext cx="3207385" cy="2109470"/>
+                      <a:ext cx="3207600" cy="2109600"/>
                     </a:xfrm>
                     <a:prstGeom prst="rect">
                       <a:avLst/>
@@ -717,7 +717,39 @@
           <w:sz w:val="28"/>
           <w:szCs w:val="28"/>
         </w:rPr>
-        <w:t xml:space="preserve">он, конечно, тестировался на библиотеке на задачах резки, но только на задачах небольшого размера, поэтому было принято решение исследовать его на библиотеке </w:t>
+        <w:t xml:space="preserve">он, конечно, тестировался на библиотеке задач резки, но только на задачах небольшого размера, поэтому было принято решение </w:t>
+      </w:r>
+      <w:r>
+        <w:rPr>
+          <w:rFonts w:ascii="Times New Roman" w:hAnsi="Times New Roman" w:cs="Times New Roman"/>
+          <w:sz w:val="28"/>
+          <w:szCs w:val="28"/>
+        </w:rPr>
+        <w:t>в качестве основной использовать</w:t>
+      </w:r>
+      <w:r>
+        <w:rPr>
+          <w:rFonts w:ascii="Times New Roman" w:hAnsi="Times New Roman" w:cs="Times New Roman"/>
+          <w:sz w:val="28"/>
+          <w:szCs w:val="28"/>
+        </w:rPr>
+        <w:t xml:space="preserve"> библиотек</w:t>
+      </w:r>
+      <w:r>
+        <w:rPr>
+          <w:rFonts w:ascii="Times New Roman" w:hAnsi="Times New Roman" w:cs="Times New Roman"/>
+          <w:sz w:val="28"/>
+          <w:szCs w:val="28"/>
+        </w:rPr>
+        <w:t>у</w:t>
+      </w:r>
+      <w:r>
+        <w:rPr>
+          <w:rFonts w:ascii="Times New Roman" w:hAnsi="Times New Roman" w:cs="Times New Roman"/>
+          <w:sz w:val="28"/>
+          <w:szCs w:val="28"/>
+        </w:rPr>
+        <w:t xml:space="preserve"> </w:t>
       </w:r>
       <w:r>
         <w:rPr>
@@ -1188,7 +1220,6 @@
           <w:szCs w:val="28"/>
         </w:rPr>
       </w:pPr>
-      <w:bookmarkStart w:id="0" w:name="_GoBack"/>
       <w:r>
         <w:rPr>
           <w:rFonts w:ascii="Times New Roman" w:hAnsi="Times New Roman" w:cs="Times New Roman"/>
@@ -1240,7 +1271,6 @@
         <w:t>Ченцовым, и алгоритмами, предложенными автором диссертации?</w:t>
       </w:r>
     </w:p>
-    <w:bookmarkEnd w:id="0"/>
     <w:p>
       <w:pPr>
         <w:ind w:firstLine="360"/>
@@ -1259,16 +1289,16 @@
           <w:szCs w:val="28"/>
         </w:rPr>
         <w:drawing>
-          <wp:anchor distT="0" distB="0" distL="114300" distR="114300" simplePos="0" relativeHeight="251659264" behindDoc="0" locked="0" layoutInCell="1" allowOverlap="1" wp14:anchorId="31E41CD4" wp14:editId="0DAF619E">
+          <wp:anchor distT="0" distB="0" distL="114300" distR="114300" simplePos="0" relativeHeight="251659264" behindDoc="0" locked="0" layoutInCell="1" allowOverlap="1" wp14:anchorId="31E41CD4" wp14:editId="184A3A6B">
             <wp:simplePos x="0" y="0"/>
             <wp:positionH relativeFrom="column">
               <wp:posOffset>5389379</wp:posOffset>
             </wp:positionH>
             <wp:positionV relativeFrom="paragraph">
-              <wp:posOffset>49529</wp:posOffset>
+              <wp:posOffset>0</wp:posOffset>
             </wp:positionV>
-            <wp:extent cx="4251192" cy="2428875"/>
-            <wp:effectExtent l="0" t="0" r="0" b="0"/>
+            <wp:extent cx="4251600" cy="2430000"/>
+            <wp:effectExtent l="0" t="0" r="0" b="8890"/>
             <wp:wrapSquare wrapText="bothSides"/>
             <wp:docPr id="4" name="Рисунок 4"/>
             <wp:cNvGraphicFramePr>
@@ -1296,7 +1326,7 @@
                   <pic:spPr>
                     <a:xfrm>
                       <a:off x="0" y="0"/>
-                      <a:ext cx="4252111" cy="2429400"/>
+                      <a:ext cx="4251600" cy="2430000"/>
                     </a:xfrm>
                     <a:prstGeom prst="rect">
                       <a:avLst/>
@@ -1826,12 +1856,192 @@
     </w:p>
     <w:p>
       <w:pPr>
-        <w:rPr>
-          <w:rFonts w:ascii="Times New Roman" w:hAnsi="Times New Roman" w:cs="Times New Roman"/>
-          <w:sz w:val="28"/>
-          <w:szCs w:val="28"/>
-        </w:rPr>
-      </w:pPr>
+        <w:ind w:firstLine="360"/>
+        <w:jc w:val="both"/>
+        <w:rPr>
+          <w:rFonts w:ascii="Times New Roman" w:hAnsi="Times New Roman" w:cs="Times New Roman"/>
+          <w:sz w:val="28"/>
+          <w:szCs w:val="28"/>
+        </w:rPr>
+      </w:pPr>
+      <w:r>
+        <w:rPr>
+          <w:rFonts w:ascii="Times New Roman" w:hAnsi="Times New Roman" w:cs="Times New Roman"/>
+          <w:sz w:val="28"/>
+          <w:szCs w:val="28"/>
+        </w:rPr>
+        <w:t xml:space="preserve">На данный момент существуют два основных подхода к учёту тепловых деформаций – 1) использование эмпирических правил типа «жёсткости детали» и «жёсткости листа», которые фактически приводят к некоторым геометрическим вычислениям в ходе выполнения алгоритмов и 2) прямой расчёт тепловых полей, возникающих в процессе резки. Второй подход значительно более трудоёмкий, поэтому вероятно есть смысл начать с первого. На этом пути не видится непреодолимых трудностей, тем более что эта работа уже была проделана в научной группе А. Г. Ченцова. Построение зон жесткости для префикса </w:t>
+      </w:r>
+      <w:r>
+        <w:rPr>
+          <w:rFonts w:ascii="Times New Roman" w:hAnsi="Times New Roman" w:cs="Times New Roman"/>
+          <w:sz w:val="28"/>
+          <w:szCs w:val="28"/>
+          <w:lang w:val="en-US"/>
+        </w:rPr>
+        <w:t>σ</w:t>
+      </w:r>
+      <w:r>
+        <w:rPr>
+          <w:rFonts w:ascii="Times New Roman" w:hAnsi="Times New Roman" w:cs="Times New Roman"/>
+          <w:sz w:val="28"/>
+          <w:szCs w:val="28"/>
+        </w:rPr>
+        <w:t xml:space="preserve"> </w:t>
+      </w:r>
+      <w:r>
+        <w:rPr>
+          <w:rFonts w:ascii="Times New Roman" w:hAnsi="Times New Roman" w:cs="Times New Roman"/>
+          <w:sz w:val="28"/>
+          <w:szCs w:val="28"/>
+        </w:rPr>
+        <w:t xml:space="preserve">представляется вполне возможным в случае алгоритма ветвей и границ. С эвристикой же поиска точек врезки для задачи непрерывной резки ситуация сложнее. Во-первых, её придётся дооснастить механизмом временного восстановления внешних контуров, удалённых на первом шаге алгоритма для учёта ограничений предшествования. </w:t>
+      </w:r>
+      <w:r>
+        <w:rPr>
+          <w:rFonts w:ascii="Times New Roman" w:hAnsi="Times New Roman" w:cs="Times New Roman"/>
+          <w:sz w:val="28"/>
+          <w:szCs w:val="28"/>
+        </w:rPr>
+        <w:t>Во-вторых, тут мне кажется важным, что алгоритм даёт несколько возможных точек врезки в контур. В существующей версии мы выбираем любую случайным образом или самую последнюю во «внешнем» контуре, и в том, и в другом случае для простоты. Вероятно, потребуется отдельная процедура выбора точки врезки из нескольких возможных, чтобы не создавать «столкновений» точек врезки.</w:t>
+      </w:r>
+    </w:p>
+    <w:p>
+      <w:pPr>
+        <w:pStyle w:val="a6"/>
+        <w:keepNext/>
+        <w:numPr>
+          <w:ilvl w:val="0"/>
+          <w:numId w:val="4"/>
+        </w:numPr>
+        <w:ind w:left="357" w:hanging="357"/>
+        <w:jc w:val="both"/>
+        <w:rPr>
+          <w:rFonts w:ascii="Times New Roman" w:hAnsi="Times New Roman" w:cs="Times New Roman"/>
+          <w:i/>
+          <w:iCs/>
+          <w:sz w:val="28"/>
+          <w:szCs w:val="28"/>
+        </w:rPr>
+      </w:pPr>
+      <w:r>
+        <w:rPr>
+          <w:rFonts w:ascii="Times New Roman" w:hAnsi="Times New Roman" w:cs="Times New Roman"/>
+          <w:i/>
+          <w:iCs/>
+          <w:sz w:val="28"/>
+          <w:szCs w:val="28"/>
+        </w:rPr>
+        <w:lastRenderedPageBreak/>
+        <w:t>В доказательстве утверждения 3.1 на стр. 68 функция φ(t) названа выпуклой, во избежание двусмысленности следовало бы уточнить, что она является выпуклой вниз, а не вверх, что подтверждается тем, что её вторая производная неотрицательна.</w:t>
+      </w:r>
+    </w:p>
+    <w:p>
+      <w:pPr>
+        <w:ind w:firstLine="360"/>
+        <w:rPr>
+          <w:rFonts w:ascii="Times New Roman" w:hAnsi="Times New Roman" w:cs="Times New Roman"/>
+          <w:sz w:val="28"/>
+          <w:szCs w:val="28"/>
+        </w:rPr>
+      </w:pPr>
+      <w:proofErr w:type="gramStart"/>
+      <w:r>
+        <w:rPr>
+          <w:rFonts w:ascii="Times New Roman" w:hAnsi="Times New Roman" w:cs="Times New Roman"/>
+          <w:sz w:val="28"/>
+          <w:szCs w:val="28"/>
+        </w:rPr>
+        <w:t>Совершенно верно</w:t>
+      </w:r>
+      <w:proofErr w:type="gramEnd"/>
+      <w:r>
+        <w:rPr>
+          <w:rFonts w:ascii="Times New Roman" w:hAnsi="Times New Roman" w:cs="Times New Roman"/>
+          <w:sz w:val="28"/>
+          <w:szCs w:val="28"/>
+        </w:rPr>
+        <w:t>, фактически в тексте диссертации термин «выпуклый» используется в двух смыслах – для выпуклых множеств (например, на стр. 70) и для выпуклых функций, и может создаваться путаница.</w:t>
+      </w:r>
+      <w:r>
+        <w:rPr>
+          <w:rFonts w:ascii="Times New Roman" w:hAnsi="Times New Roman" w:cs="Times New Roman"/>
+          <w:sz w:val="28"/>
+          <w:szCs w:val="28"/>
+        </w:rPr>
+        <w:t xml:space="preserve"> В</w:t>
+      </w:r>
+      <w:r>
+        <w:rPr>
+          <w:rFonts w:ascii="Times New Roman" w:hAnsi="Times New Roman" w:cs="Times New Roman"/>
+          <w:sz w:val="28"/>
+          <w:szCs w:val="28"/>
+        </w:rPr>
+        <w:t xml:space="preserve"> данном случае имелась в</w:t>
+      </w:r>
+      <w:r>
+        <w:rPr>
+          <w:rFonts w:ascii="Times New Roman" w:hAnsi="Times New Roman" w:cs="Times New Roman"/>
+          <w:sz w:val="28"/>
+          <w:szCs w:val="28"/>
+        </w:rPr>
+        <w:t xml:space="preserve"> </w:t>
+      </w:r>
+      <w:r>
+        <w:rPr>
+          <w:rFonts w:ascii="Times New Roman" w:hAnsi="Times New Roman" w:cs="Times New Roman"/>
+          <w:sz w:val="28"/>
+          <w:szCs w:val="28"/>
+        </w:rPr>
+        <w:t>виду функция, выпуклая вниз.</w:t>
+      </w:r>
+    </w:p>
+    <w:p>
+      <w:pPr>
+        <w:pStyle w:val="a6"/>
+        <w:numPr>
+          <w:ilvl w:val="0"/>
+          <w:numId w:val="4"/>
+        </w:numPr>
+        <w:rPr>
+          <w:rFonts w:ascii="Times New Roman" w:hAnsi="Times New Roman" w:cs="Times New Roman"/>
+          <w:i/>
+          <w:iCs/>
+          <w:sz w:val="28"/>
+          <w:szCs w:val="28"/>
+        </w:rPr>
+      </w:pPr>
+      <w:r>
+        <w:rPr>
+          <w:rFonts w:ascii="Times New Roman" w:hAnsi="Times New Roman" w:cs="Times New Roman"/>
+          <w:i/>
+          <w:iCs/>
+          <w:sz w:val="28"/>
+          <w:szCs w:val="28"/>
+        </w:rPr>
+        <w:t>В тексте диссертации списки оформлены вразнобой, иногда пункты списков начинаются со строчной буквы, иногда с прописной, в конце ставится иногда точка, иногда точка с запятой, а иногда ничего.</w:t>
+      </w:r>
+    </w:p>
+    <w:p>
+      <w:pPr>
+        <w:ind w:firstLine="360"/>
+        <w:jc w:val="both"/>
+        <w:rPr>
+          <w:rFonts w:ascii="Times New Roman" w:hAnsi="Times New Roman" w:cs="Times New Roman"/>
+          <w:sz w:val="28"/>
+          <w:szCs w:val="28"/>
+        </w:rPr>
+      </w:pPr>
+      <w:r>
+        <w:rPr>
+          <w:rFonts w:ascii="Times New Roman" w:hAnsi="Times New Roman" w:cs="Times New Roman"/>
+          <w:sz w:val="28"/>
+          <w:szCs w:val="28"/>
+        </w:rPr>
+        <w:t>Спасибо за замечание. Оформлению списков действительно не было уделено достаточно внимания при работе над текстом диссертации.</w:t>
+      </w:r>
+      <w:bookmarkStart w:id="0" w:name="_GoBack"/>
+      <w:bookmarkEnd w:id="0"/>
     </w:p>
     <w:p>
       <w:pPr>
@@ -1857,113 +2067,6 @@
           <w:sz w:val="28"/>
           <w:szCs w:val="28"/>
         </w:rPr>
-        <w:t>В доказательстве утверждения 3.1 на стр. 68 функция φ(t) названа выпуклой, во избежание двусмысленности следовало бы уточнить, что она является выпуклой вниз, а не вверх, что подтверждается тем, что её вторая производная неотрицательна.</w:t>
-      </w:r>
-    </w:p>
-    <w:p>
-      <w:pPr>
-        <w:ind w:firstLine="360"/>
-        <w:rPr>
-          <w:rFonts w:ascii="Times New Roman" w:hAnsi="Times New Roman" w:cs="Times New Roman"/>
-          <w:sz w:val="28"/>
-          <w:szCs w:val="28"/>
-        </w:rPr>
-      </w:pPr>
-      <w:proofErr w:type="gramStart"/>
-      <w:r>
-        <w:rPr>
-          <w:rFonts w:ascii="Times New Roman" w:hAnsi="Times New Roman" w:cs="Times New Roman"/>
-          <w:sz w:val="28"/>
-          <w:szCs w:val="28"/>
-        </w:rPr>
-        <w:t>Совершенно верно</w:t>
-      </w:r>
-      <w:proofErr w:type="gramEnd"/>
-      <w:r>
-        <w:rPr>
-          <w:rFonts w:ascii="Times New Roman" w:hAnsi="Times New Roman" w:cs="Times New Roman"/>
-          <w:sz w:val="28"/>
-          <w:szCs w:val="28"/>
-        </w:rPr>
-        <w:t>, фактически в тексте диссертации термин «выпуклый» используется в двух смыслах – для выпуклых множеств (например, на стр. 70) и для выпуклых функций, и может создаваться путаница. Действительно, в данном случае имелась в</w:t>
-      </w:r>
-      <w:r>
-        <w:rPr>
-          <w:rFonts w:ascii="Times New Roman" w:hAnsi="Times New Roman" w:cs="Times New Roman"/>
-          <w:sz w:val="28"/>
-          <w:szCs w:val="28"/>
-        </w:rPr>
-        <w:t xml:space="preserve"> </w:t>
-      </w:r>
-      <w:r>
-        <w:rPr>
-          <w:rFonts w:ascii="Times New Roman" w:hAnsi="Times New Roman" w:cs="Times New Roman"/>
-          <w:sz w:val="28"/>
-          <w:szCs w:val="28"/>
-        </w:rPr>
-        <w:t>виду функция, выпуклая вниз.</w:t>
-      </w:r>
-    </w:p>
-    <w:p>
-      <w:pPr>
-        <w:pStyle w:val="a6"/>
-        <w:numPr>
-          <w:ilvl w:val="0"/>
-          <w:numId w:val="4"/>
-        </w:numPr>
-        <w:jc w:val="both"/>
-        <w:rPr>
-          <w:rFonts w:ascii="Times New Roman" w:hAnsi="Times New Roman" w:cs="Times New Roman"/>
-          <w:i/>
-          <w:iCs/>
-          <w:sz w:val="28"/>
-          <w:szCs w:val="28"/>
-        </w:rPr>
-      </w:pPr>
-      <w:r>
-        <w:rPr>
-          <w:rFonts w:ascii="Times New Roman" w:hAnsi="Times New Roman" w:cs="Times New Roman"/>
-          <w:i/>
-          <w:iCs/>
-          <w:sz w:val="28"/>
-          <w:szCs w:val="28"/>
-        </w:rPr>
-        <w:t>В тексте диссертации списки оформлены вразнобой, иногда пункты списков начинаются со строчной буквы, иногда с прописной, в конце ставится иногда точка, иногда точка с запятой, а иногда ничего.</w:t>
-      </w:r>
-    </w:p>
-    <w:p>
-      <w:pPr>
-        <w:rPr>
-          <w:rFonts w:ascii="Times New Roman" w:hAnsi="Times New Roman" w:cs="Times New Roman"/>
-          <w:sz w:val="28"/>
-          <w:szCs w:val="28"/>
-        </w:rPr>
-      </w:pPr>
-    </w:p>
-    <w:p>
-      <w:pPr>
-        <w:pStyle w:val="a6"/>
-        <w:numPr>
-          <w:ilvl w:val="0"/>
-          <w:numId w:val="4"/>
-        </w:numPr>
-        <w:jc w:val="both"/>
-        <w:rPr>
-          <w:rFonts w:ascii="Times New Roman" w:hAnsi="Times New Roman" w:cs="Times New Roman"/>
-          <w:i/>
-          <w:iCs/>
-          <w:sz w:val="28"/>
-          <w:szCs w:val="28"/>
-        </w:rPr>
-      </w:pPr>
-      <w:r>
-        <w:rPr>
-          <w:rFonts w:ascii="Times New Roman" w:hAnsi="Times New Roman" w:cs="Times New Roman"/>
-          <w:i/>
-          <w:iCs/>
-          <w:sz w:val="28"/>
-          <w:szCs w:val="28"/>
-        </w:rPr>
         <w:t>В тексте диссертации также имеются опечатки, так в формуле на стр. 18 вместо C</w:t>
       </w:r>
       <w:r>
@@ -2244,12 +2347,320 @@
     </w:p>
     <w:p>
       <w:pPr>
-        <w:rPr>
-          <w:rFonts w:ascii="Times New Roman" w:hAnsi="Times New Roman" w:cs="Times New Roman"/>
-          <w:sz w:val="28"/>
-          <w:szCs w:val="28"/>
-        </w:rPr>
-      </w:pPr>
+        <w:ind w:firstLine="360"/>
+        <w:jc w:val="both"/>
+        <w:rPr>
+          <w:rFonts w:ascii="Times New Roman" w:hAnsi="Times New Roman" w:cs="Times New Roman"/>
+          <w:sz w:val="28"/>
+          <w:szCs w:val="28"/>
+        </w:rPr>
+      </w:pPr>
+      <w:r>
+        <w:rPr>
+          <w:noProof/>
+          <w:lang w:eastAsia="ru-RU"/>
+        </w:rPr>
+        <w:drawing>
+          <wp:anchor distT="0" distB="0" distL="114300" distR="114300" simplePos="0" relativeHeight="251661312" behindDoc="0" locked="0" layoutInCell="1" allowOverlap="1" wp14:anchorId="573462E9" wp14:editId="164230F2">
+            <wp:simplePos x="0" y="0"/>
+            <wp:positionH relativeFrom="column">
+              <wp:posOffset>4423112</wp:posOffset>
+            </wp:positionH>
+            <wp:positionV relativeFrom="paragraph">
+              <wp:posOffset>-1270</wp:posOffset>
+            </wp:positionV>
+            <wp:extent cx="2546647" cy="1914525"/>
+            <wp:effectExtent l="0" t="0" r="6350" b="0"/>
+            <wp:wrapSquare wrapText="bothSides"/>
+            <wp:docPr id="7" name="Рисунок 7"/>
+            <wp:cNvGraphicFramePr>
+              <a:graphicFrameLocks xmlns:a="http://schemas.openxmlformats.org/drawingml/2006/main" noChangeAspect="1"/>
+            </wp:cNvGraphicFramePr>
+            <a:graphic xmlns:a="http://schemas.openxmlformats.org/drawingml/2006/main">
+              <a:graphicData uri="http://schemas.openxmlformats.org/drawingml/2006/picture">
+                <pic:pic xmlns:pic="http://schemas.openxmlformats.org/drawingml/2006/picture">
+                  <pic:nvPicPr>
+                    <pic:cNvPr id="1" name=""/>
+                    <pic:cNvPicPr/>
+                  </pic:nvPicPr>
+                  <pic:blipFill>
+                    <a:blip r:embed="rId9" cstate="print">
+                      <a:extLst>
+                        <a:ext uri="{28A0092B-C50C-407E-A947-70E740481C1C}">
+                          <a14:useLocalDpi xmlns:a14="http://schemas.microsoft.com/office/drawing/2010/main" val="0"/>
+                        </a:ext>
+                      </a:extLst>
+                    </a:blip>
+                    <a:stretch>
+                      <a:fillRect/>
+                    </a:stretch>
+                  </pic:blipFill>
+                  <pic:spPr>
+                    <a:xfrm>
+                      <a:off x="0" y="0"/>
+                      <a:ext cx="2547788" cy="1915383"/>
+                    </a:xfrm>
+                    <a:prstGeom prst="rect">
+                      <a:avLst/>
+                    </a:prstGeom>
+                  </pic:spPr>
+                </pic:pic>
+              </a:graphicData>
+            </a:graphic>
+            <wp14:sizeRelH relativeFrom="margin">
+              <wp14:pctWidth>0</wp14:pctWidth>
+            </wp14:sizeRelH>
+            <wp14:sizeRelV relativeFrom="margin">
+              <wp14:pctHeight>0</wp14:pctHeight>
+            </wp14:sizeRelV>
+          </wp:anchor>
+        </w:drawing>
+      </w:r>
+      <w:r>
+        <w:rPr>
+          <w:rFonts w:ascii="Times New Roman" w:hAnsi="Times New Roman" w:cs="Times New Roman"/>
+          <w:noProof/>
+          <w:sz w:val="28"/>
+          <w:szCs w:val="28"/>
+          <w:lang w:val="en-US"/>
+        </w:rPr>
+        <w:drawing>
+          <wp:anchor distT="0" distB="0" distL="114300" distR="114300" simplePos="0" relativeHeight="251660288" behindDoc="0" locked="0" layoutInCell="1" allowOverlap="1" wp14:anchorId="1A3F5D5B" wp14:editId="5C946698">
+            <wp:simplePos x="0" y="0"/>
+            <wp:positionH relativeFrom="column">
+              <wp:posOffset>6991985</wp:posOffset>
+            </wp:positionH>
+            <wp:positionV relativeFrom="paragraph">
+              <wp:posOffset>0</wp:posOffset>
+            </wp:positionV>
+            <wp:extent cx="2548800" cy="1915200"/>
+            <wp:effectExtent l="0" t="0" r="4445" b="8890"/>
+            <wp:wrapSquare wrapText="bothSides"/>
+            <wp:docPr id="6" name="Рисунок 6"/>
+            <wp:cNvGraphicFramePr>
+              <a:graphicFrameLocks xmlns:a="http://schemas.openxmlformats.org/drawingml/2006/main" noChangeAspect="1"/>
+            </wp:cNvGraphicFramePr>
+            <a:graphic xmlns:a="http://schemas.openxmlformats.org/drawingml/2006/main">
+              <a:graphicData uri="http://schemas.openxmlformats.org/drawingml/2006/picture">
+                <pic:pic xmlns:pic="http://schemas.openxmlformats.org/drawingml/2006/picture">
+                  <pic:nvPicPr>
+                    <pic:cNvPr id="6" name="22.png"/>
+                    <pic:cNvPicPr/>
+                  </pic:nvPicPr>
+                  <pic:blipFill>
+                    <a:blip r:embed="rId10" cstate="print">
+                      <a:extLst>
+                        <a:ext uri="{28A0092B-C50C-407E-A947-70E740481C1C}">
+                          <a14:useLocalDpi xmlns:a14="http://schemas.microsoft.com/office/drawing/2010/main" val="0"/>
+                        </a:ext>
+                      </a:extLst>
+                    </a:blip>
+                    <a:stretch>
+                      <a:fillRect/>
+                    </a:stretch>
+                  </pic:blipFill>
+                  <pic:spPr>
+                    <a:xfrm>
+                      <a:off x="0" y="0"/>
+                      <a:ext cx="2548800" cy="1915200"/>
+                    </a:xfrm>
+                    <a:prstGeom prst="rect">
+                      <a:avLst/>
+                    </a:prstGeom>
+                  </pic:spPr>
+                </pic:pic>
+              </a:graphicData>
+            </a:graphic>
+            <wp14:sizeRelH relativeFrom="margin">
+              <wp14:pctWidth>0</wp14:pctWidth>
+            </wp14:sizeRelH>
+            <wp14:sizeRelV relativeFrom="margin">
+              <wp14:pctHeight>0</wp14:pctHeight>
+            </wp14:sizeRelV>
+          </wp:anchor>
+        </w:drawing>
+      </w:r>
+      <w:r>
+        <w:rPr>
+          <w:rFonts w:ascii="Times New Roman" w:hAnsi="Times New Roman" w:cs="Times New Roman"/>
+          <w:sz w:val="28"/>
+          <w:szCs w:val="28"/>
+        </w:rPr>
+        <w:t xml:space="preserve">Здесь, как мне кажется, нужно разделить случаи </w:t>
+      </w:r>
+      <w:proofErr w:type="spellStart"/>
+      <w:r>
+        <w:rPr>
+          <w:rFonts w:ascii="Times New Roman" w:hAnsi="Times New Roman" w:cs="Times New Roman"/>
+          <w:sz w:val="28"/>
+          <w:szCs w:val="28"/>
+        </w:rPr>
+        <w:t>мультиконтурной</w:t>
+      </w:r>
+      <w:proofErr w:type="spellEnd"/>
+      <w:r>
+        <w:rPr>
+          <w:rFonts w:ascii="Times New Roman" w:hAnsi="Times New Roman" w:cs="Times New Roman"/>
+          <w:sz w:val="28"/>
+          <w:szCs w:val="28"/>
+        </w:rPr>
+        <w:t xml:space="preserve"> и </w:t>
+      </w:r>
+      <w:proofErr w:type="spellStart"/>
+      <w:r>
+        <w:rPr>
+          <w:rFonts w:ascii="Times New Roman" w:hAnsi="Times New Roman" w:cs="Times New Roman"/>
+          <w:sz w:val="28"/>
+          <w:szCs w:val="28"/>
+        </w:rPr>
+        <w:t>мультисегментной</w:t>
+      </w:r>
+      <w:proofErr w:type="spellEnd"/>
+      <w:r>
+        <w:rPr>
+          <w:rFonts w:ascii="Times New Roman" w:hAnsi="Times New Roman" w:cs="Times New Roman"/>
+          <w:sz w:val="28"/>
+          <w:szCs w:val="28"/>
+        </w:rPr>
+        <w:t xml:space="preserve"> резки. На случай </w:t>
+      </w:r>
+      <w:proofErr w:type="spellStart"/>
+      <w:r>
+        <w:rPr>
+          <w:rFonts w:ascii="Times New Roman" w:hAnsi="Times New Roman" w:cs="Times New Roman"/>
+          <w:sz w:val="28"/>
+          <w:szCs w:val="28"/>
+        </w:rPr>
+        <w:t>мультиконтурной</w:t>
+      </w:r>
+      <w:proofErr w:type="spellEnd"/>
+      <w:r>
+        <w:rPr>
+          <w:rFonts w:ascii="Times New Roman" w:hAnsi="Times New Roman" w:cs="Times New Roman"/>
+          <w:sz w:val="28"/>
+          <w:szCs w:val="28"/>
+        </w:rPr>
+        <w:t xml:space="preserve"> резки оба алгоритма обобщаются почти автоматически, просто сегмент резки становится сложнее. В диссертации на стр.</w:t>
+      </w:r>
+      <w:r>
+        <w:rPr>
+          <w:rFonts w:ascii="Times New Roman" w:hAnsi="Times New Roman" w:cs="Times New Roman"/>
+          <w:sz w:val="28"/>
+          <w:szCs w:val="28"/>
+          <w:lang w:val="en-US"/>
+        </w:rPr>
+        <w:t> </w:t>
+      </w:r>
+      <w:r>
+        <w:rPr>
+          <w:rFonts w:ascii="Times New Roman" w:hAnsi="Times New Roman" w:cs="Times New Roman"/>
+          <w:sz w:val="28"/>
+          <w:szCs w:val="28"/>
+        </w:rPr>
+        <w:t xml:space="preserve">78 </w:t>
+      </w:r>
+      <w:r>
+        <w:rPr>
+          <w:rFonts w:ascii="Times New Roman" w:hAnsi="Times New Roman" w:cs="Times New Roman"/>
+          <w:sz w:val="28"/>
+          <w:szCs w:val="28"/>
+        </w:rPr>
+        <w:t xml:space="preserve">фактически приведён пример </w:t>
+      </w:r>
+      <w:proofErr w:type="spellStart"/>
+      <w:r>
+        <w:rPr>
+          <w:rFonts w:ascii="Times New Roman" w:hAnsi="Times New Roman" w:cs="Times New Roman"/>
+          <w:sz w:val="28"/>
+          <w:szCs w:val="28"/>
+        </w:rPr>
+        <w:t>мультиконтурной</w:t>
+      </w:r>
+      <w:proofErr w:type="spellEnd"/>
+      <w:r>
+        <w:rPr>
+          <w:rFonts w:ascii="Times New Roman" w:hAnsi="Times New Roman" w:cs="Times New Roman"/>
+          <w:sz w:val="28"/>
+          <w:szCs w:val="28"/>
+        </w:rPr>
+        <w:t xml:space="preserve"> резки, осуществлённой алгоритмом непрерывной резки из третьей главы. Уже в начале этого годы были проведены аналогичные исследования для алгоритма ветвей и границ</w:t>
+      </w:r>
+      <w:r>
+        <w:rPr>
+          <w:rFonts w:ascii="Times New Roman" w:hAnsi="Times New Roman" w:cs="Times New Roman"/>
+          <w:sz w:val="28"/>
+          <w:szCs w:val="28"/>
+        </w:rPr>
+        <w:t>, пример на рисунке.</w:t>
+      </w:r>
+      <w:r>
+        <w:rPr>
+          <w:rFonts w:ascii="Times New Roman" w:hAnsi="Times New Roman" w:cs="Times New Roman"/>
+          <w:sz w:val="28"/>
+          <w:szCs w:val="28"/>
+        </w:rPr>
+        <w:t xml:space="preserve"> </w:t>
+      </w:r>
+      <w:r>
+        <w:rPr>
+          <w:rFonts w:ascii="Times New Roman" w:hAnsi="Times New Roman" w:cs="Times New Roman"/>
+          <w:sz w:val="28"/>
+          <w:szCs w:val="28"/>
+        </w:rPr>
+        <w:t xml:space="preserve">Таким образом, оба алгоритма могут использоваться для </w:t>
+      </w:r>
+      <w:proofErr w:type="spellStart"/>
+      <w:r>
+        <w:rPr>
+          <w:rFonts w:ascii="Times New Roman" w:hAnsi="Times New Roman" w:cs="Times New Roman"/>
+          <w:sz w:val="28"/>
+          <w:szCs w:val="28"/>
+        </w:rPr>
+        <w:t>мультиконтурной</w:t>
+      </w:r>
+      <w:proofErr w:type="spellEnd"/>
+      <w:r>
+        <w:rPr>
+          <w:rFonts w:ascii="Times New Roman" w:hAnsi="Times New Roman" w:cs="Times New Roman"/>
+          <w:sz w:val="28"/>
+          <w:szCs w:val="28"/>
+        </w:rPr>
+        <w:t xml:space="preserve"> резки. А вот </w:t>
+      </w:r>
+      <w:proofErr w:type="spellStart"/>
+      <w:r>
+        <w:rPr>
+          <w:rFonts w:ascii="Times New Roman" w:hAnsi="Times New Roman" w:cs="Times New Roman"/>
+          <w:sz w:val="28"/>
+          <w:szCs w:val="28"/>
+        </w:rPr>
+        <w:t>мультисегментная</w:t>
+      </w:r>
+      <w:proofErr w:type="spellEnd"/>
+      <w:r>
+        <w:rPr>
+          <w:rFonts w:ascii="Times New Roman" w:hAnsi="Times New Roman" w:cs="Times New Roman"/>
+          <w:sz w:val="28"/>
+          <w:szCs w:val="28"/>
+        </w:rPr>
+        <w:t xml:space="preserve"> резка, когда сегмент резки теряет свойство замкнутости, </w:t>
+      </w:r>
+      <w:r>
+        <w:rPr>
+          <w:rFonts w:ascii="Times New Roman" w:hAnsi="Times New Roman" w:cs="Times New Roman"/>
+          <w:sz w:val="28"/>
+          <w:szCs w:val="28"/>
+        </w:rPr>
+        <w:t>– более сложный случай</w:t>
+      </w:r>
+      <w:r>
+        <w:rPr>
+          <w:rFonts w:ascii="Times New Roman" w:hAnsi="Times New Roman" w:cs="Times New Roman"/>
+          <w:sz w:val="28"/>
+          <w:szCs w:val="28"/>
+        </w:rPr>
+        <w:t>. Фактически задача упрощается, на сегменте остаются только две точки врезки, но теряется свойство, что маршрут покидает сегмент в той же точке. Это требует доработки обоих алгоритмов диссертационной работы.</w:t>
+      </w:r>
     </w:p>
     <w:p>
       <w:pPr>
@@ -2370,7 +2781,16 @@
           <w:sz w:val="28"/>
           <w:szCs w:val="28"/>
         </w:rPr>
-        <w:t xml:space="preserve">на основе цепей длины 2, </w:t>
+        <w:t xml:space="preserve">на основе </w:t>
+      </w:r>
+      <w:r>
+        <w:rPr>
+          <w:rFonts w:ascii="Times New Roman" w:hAnsi="Times New Roman" w:cs="Times New Roman"/>
+          <w:sz w:val="28"/>
+          <w:szCs w:val="28"/>
+        </w:rPr>
+        <w:lastRenderedPageBreak/>
+        <w:t xml:space="preserve">цепей длины 2, </w:t>
       </w:r>
       <w:r>
         <w:rPr>
@@ -2395,6 +2815,14 @@
           <w:szCs w:val="28"/>
         </w:rPr>
         <w:t>озможно также использование более длинных цепей, но это алгоритмически заметно сложнее.</w:t>
+      </w:r>
+      <w:r>
+        <w:rPr>
+          <w:rFonts w:ascii="Times New Roman" w:hAnsi="Times New Roman" w:cs="Times New Roman"/>
+          <w:sz w:val="28"/>
+          <w:szCs w:val="28"/>
+        </w:rPr>
+        <w:t xml:space="preserve"> В то же время, использование именно геометрических соображений в текущем дизайне алгоритма вряд ли возможно, потому что исходный файл задания уже очищен от геометрической информации, хотя конечно её можно туда добавить, если появится идея, как её использовать.</w:t>
       </w:r>
     </w:p>
     <w:p>
@@ -2449,12 +2877,41 @@
     </w:p>
     <w:p>
       <w:pPr>
-        <w:rPr>
-          <w:rFonts w:ascii="Times New Roman" w:hAnsi="Times New Roman" w:cs="Times New Roman"/>
-          <w:sz w:val="28"/>
-          <w:szCs w:val="28"/>
-        </w:rPr>
-      </w:pPr>
+        <w:ind w:firstLine="360"/>
+        <w:jc w:val="both"/>
+        <w:rPr>
+          <w:rFonts w:ascii="Times New Roman" w:hAnsi="Times New Roman" w:cs="Times New Roman"/>
+          <w:sz w:val="28"/>
+          <w:szCs w:val="28"/>
+        </w:rPr>
+      </w:pPr>
+      <w:r>
+        <w:rPr>
+          <w:rFonts w:ascii="Times New Roman" w:hAnsi="Times New Roman" w:cs="Times New Roman"/>
+          <w:sz w:val="28"/>
+          <w:szCs w:val="28"/>
+        </w:rPr>
+        <w:t xml:space="preserve">Во-первых, решатель </w:t>
+      </w:r>
+      <w:proofErr w:type="spellStart"/>
+      <w:r>
+        <w:rPr>
+          <w:rFonts w:ascii="Times New Roman" w:hAnsi="Times New Roman" w:cs="Times New Roman"/>
+          <w:sz w:val="28"/>
+          <w:szCs w:val="28"/>
+          <w:lang w:val="en-US"/>
+        </w:rPr>
+        <w:t>Gurobi</w:t>
+      </w:r>
+      <w:proofErr w:type="spellEnd"/>
+      <w:r>
+        <w:rPr>
+          <w:rFonts w:ascii="Times New Roman" w:hAnsi="Times New Roman" w:cs="Times New Roman"/>
+          <w:sz w:val="28"/>
+          <w:szCs w:val="28"/>
+        </w:rPr>
+        <w:t xml:space="preserve"> является коммерческим программным продуктом, требующим лицензирования для своего использования, поэтому он может оказаться недоступен в некоторых случаях. Во-вторых, текущая версия алгоритма определённо не является идеальной и может быть улучшена, как с точки зрения оптимизации, так и путём, например разработки новых методов получения нижних оценок. Уточнение последних сразу же сказывается на производительности алгоритма. Ну и в-третьих, в процессе разработка алгоритма появилось несколько плодотворных идей, которые могут оказаться полезными и в других исследованиях.</w:t>
+      </w:r>
     </w:p>
     <w:p>
       <w:pPr>
@@ -2527,12 +2984,58 @@
     </w:p>
     <w:p>
       <w:pPr>
-        <w:rPr>
-          <w:rFonts w:ascii="Times New Roman" w:hAnsi="Times New Roman" w:cs="Times New Roman"/>
-          <w:sz w:val="28"/>
-          <w:szCs w:val="28"/>
-        </w:rPr>
-      </w:pPr>
+        <w:ind w:firstLine="360"/>
+        <w:jc w:val="both"/>
+        <w:rPr>
+          <w:rFonts w:ascii="Times New Roman" w:hAnsi="Times New Roman" w:cs="Times New Roman"/>
+          <w:sz w:val="28"/>
+          <w:szCs w:val="28"/>
+        </w:rPr>
+      </w:pPr>
+      <w:r>
+        <w:rPr>
+          <w:rFonts w:ascii="Times New Roman" w:hAnsi="Times New Roman" w:cs="Times New Roman"/>
+          <w:sz w:val="28"/>
+          <w:szCs w:val="28"/>
+        </w:rPr>
+        <w:t xml:space="preserve">Действительно, при работе над текстом диссертации следовало уделить внимание этому аспекту, так как многие из этих аббревиатур воспринимаются как общепринятые, но это, разумеется, не так. </w:t>
+      </w:r>
+      <w:proofErr w:type="spellStart"/>
+      <w:r>
+        <w:rPr>
+          <w:rFonts w:ascii="Times New Roman" w:hAnsi="Times New Roman" w:cs="Times New Roman"/>
+          <w:sz w:val="28"/>
+          <w:szCs w:val="28"/>
+        </w:rPr>
+        <w:t>Аббреиватуры</w:t>
+      </w:r>
+      <w:proofErr w:type="spellEnd"/>
+      <w:r>
+        <w:rPr>
+          <w:rFonts w:ascii="Times New Roman" w:hAnsi="Times New Roman" w:cs="Times New Roman"/>
+          <w:sz w:val="28"/>
+          <w:szCs w:val="28"/>
+        </w:rPr>
+        <w:t xml:space="preserve"> классов </w:t>
+      </w:r>
+      <w:proofErr w:type="gramStart"/>
+      <w:r>
+        <w:rPr>
+          <w:rFonts w:ascii="Times New Roman" w:hAnsi="Times New Roman" w:cs="Times New Roman"/>
+          <w:sz w:val="28"/>
+          <w:szCs w:val="28"/>
+        </w:rPr>
+        <w:t>задач  расшифрованы</w:t>
+      </w:r>
+      <w:proofErr w:type="gramEnd"/>
+      <w:r>
+        <w:rPr>
+          <w:rFonts w:ascii="Times New Roman" w:hAnsi="Times New Roman" w:cs="Times New Roman"/>
+          <w:sz w:val="28"/>
+          <w:szCs w:val="28"/>
+        </w:rPr>
+        <w:t xml:space="preserve"> на стр. 29, следовало сделать это раньше по тексту.</w:t>
+      </w:r>
     </w:p>
     <w:p>
       <w:pPr>
@@ -2558,7 +3061,6 @@
           <w:sz w:val="28"/>
           <w:szCs w:val="28"/>
         </w:rPr>
-        <w:lastRenderedPageBreak/>
         <w:t>В тексте работы имеются грамматические ошибки. Так, на стр. 5, 7 и 31 пропущен дефис в термине «САD/САМ-система», хотя в других местах он употребляется.</w:t>
       </w:r>
     </w:p>
@@ -2571,6 +3073,14 @@
           <w:szCs w:val="28"/>
         </w:rPr>
       </w:pPr>
+      <w:r>
+        <w:rPr>
+          <w:rFonts w:ascii="Times New Roman" w:hAnsi="Times New Roman" w:cs="Times New Roman"/>
+          <w:sz w:val="28"/>
+          <w:szCs w:val="28"/>
+        </w:rPr>
+        <w:t>Спасибо за замечание.</w:t>
+      </w:r>
     </w:p>
     <w:p>
       <w:pPr>
@@ -3210,7 +3720,7 @@
                     <pic:cNvPicPr/>
                   </pic:nvPicPr>
                   <pic:blipFill>
-                    <a:blip r:embed="rId9"/>
+                    <a:blip r:embed="rId11"/>
                     <a:stretch>
                       <a:fillRect/>
                     </a:stretch>
@@ -3253,7 +3763,7 @@
                     <pic:cNvPicPr/>
                   </pic:nvPicPr>
                   <pic:blipFill>
-                    <a:blip r:embed="rId10"/>
+                    <a:blip r:embed="rId12"/>
                     <a:stretch>
                       <a:fillRect/>
                     </a:stretch>
@@ -3711,7 +4221,7 @@
       </w:pPr>
     </w:p>
     <w:sectPr>
-      <w:footerReference w:type="default" r:id="rId11"/>
+      <w:footerReference w:type="default" r:id="rId13"/>
       <w:pgSz w:w="16838" w:h="11906" w:orient="landscape" w:code="9"/>
       <w:pgMar w:top="567" w:right="567" w:bottom="567" w:left="567" w:header="709" w:footer="709" w:gutter="567"/>
       <w:cols w:space="708"/>

</xml_diff>